<commit_message>
Links updated in docx instruction
</commit_message>
<xml_diff>
--- a/projects/Rotary Table for 3D-photo/docs/Инструкция по сборке.docx
+++ b/projects/Rotary Table for 3D-photo/docs/Инструкция по сборке.docx
@@ -558,19 +558,7 @@
           <w:rPr>
             <w:rStyle w:val="a4"/>
           </w:rPr>
-          <w:t>Крепление центральн</w:t>
-        </w:r>
-        <w:r>
-          <w:rPr>
-            <w:rStyle w:val="a4"/>
-          </w:rPr>
-          <w:t>о</w:t>
-        </w:r>
-        <w:r>
-          <w:rPr>
-            <w:rStyle w:val="a4"/>
-          </w:rPr>
-          <w:t>й планки</w:t>
+          <w:t>Крепление центральной планки</w:t>
         </w:r>
       </w:hyperlink>
       <w:r>
@@ -760,118 +748,118 @@
           <w:t>Шестеренка с креплением к столешнице</w:t>
         </w:r>
       </w:hyperlink>
-    </w:p>
-    <w:p>
-      <w:pPr>
-        <w:pStyle w:val="a3"/>
-        <w:numPr>
-          <w:ilvl w:val="0"/>
-          <w:numId w:val="2"/>
-        </w:numPr>
-      </w:pPr>
-      <w:hyperlink r:id="rId27" w:history="1">
-        <w:r>
-          <w:rPr>
-            <w:rStyle w:val="a4"/>
-          </w:rPr>
-          <w:t xml:space="preserve">Шестеренка на вал </w:t>
-        </w:r>
-        <w:r>
-          <w:rPr>
-            <w:rStyle w:val="a4"/>
-          </w:rPr>
-          <w:t>двигателя</w:t>
-        </w:r>
-      </w:hyperlink>
-      <w:r>
-        <w:t>.</w:t>
-      </w:r>
-    </w:p>
-    <w:p>
-      <w:r>
-        <w:t>Фурнитура:</w:t>
-      </w:r>
-    </w:p>
-    <w:p>
-      <w:pPr>
-        <w:pStyle w:val="a3"/>
-        <w:numPr>
-          <w:ilvl w:val="0"/>
-          <w:numId w:val="3"/>
-        </w:numPr>
-      </w:pPr>
-      <w:hyperlink r:id="rId28" w:history="1">
-        <w:r>
-          <w:rPr>
-            <w:rStyle w:val="a4"/>
-          </w:rPr>
-          <w:t xml:space="preserve">Винт </w:t>
-        </w:r>
-        <w:r>
-          <w:rPr>
-            <w:rStyle w:val="a4"/>
-            <w:lang w:val="en-US"/>
-          </w:rPr>
-          <w:t>M4X8 DIN912</w:t>
-        </w:r>
-      </w:hyperlink>
-      <w:r>
-        <w:rPr>
-          <w:lang w:val="en-US"/>
-        </w:rPr>
-        <w:t xml:space="preserve"> – x52</w:t>
-      </w:r>
-      <w:r>
-        <w:t>;</w:t>
-      </w:r>
-    </w:p>
-    <w:p>
-      <w:pPr>
-        <w:pStyle w:val="a3"/>
-        <w:numPr>
-          <w:ilvl w:val="0"/>
-          <w:numId w:val="3"/>
-        </w:numPr>
-      </w:pPr>
-      <w:hyperlink r:id="rId29" w:history="1">
-        <w:r>
-          <w:rPr>
-            <w:rStyle w:val="a4"/>
-          </w:rPr>
-          <w:t>Т-гайка М</w:t>
-        </w:r>
-        <w:proofErr w:type="gramStart"/>
-        <w:r>
-          <w:rPr>
-            <w:rStyle w:val="a4"/>
-          </w:rPr>
-          <w:t>4</w:t>
-        </w:r>
-        <w:proofErr w:type="gramEnd"/>
-        <w:r>
-          <w:rPr>
-            <w:rStyle w:val="a4"/>
-          </w:rPr>
-          <w:t>, паз 6, H29</w:t>
-        </w:r>
-      </w:hyperlink>
-      <w:r>
-        <w:t xml:space="preserve"> – </w:t>
-      </w:r>
-      <w:r>
-        <w:rPr>
-          <w:lang w:val="en-US"/>
-        </w:rPr>
-        <w:t>x</w:t>
-      </w:r>
-      <w:r>
-        <w:t>52</w:t>
-      </w:r>
-      <w:r>
-        <w:t>;</w:t>
-      </w:r>
       <w:bookmarkStart w:id="0" w:name="_GoBack"/>
       <w:bookmarkEnd w:id="0"/>
+    </w:p>
+    <w:p>
+      <w:pPr>
+        <w:pStyle w:val="a3"/>
+        <w:numPr>
+          <w:ilvl w:val="0"/>
+          <w:numId w:val="2"/>
+        </w:numPr>
+      </w:pPr>
+      <w:hyperlink r:id="rId27" w:history="1">
+        <w:r>
+          <w:rPr>
+            <w:rStyle w:val="a4"/>
+          </w:rPr>
+          <w:t xml:space="preserve">Шестеренка на вал </w:t>
+        </w:r>
+        <w:r>
+          <w:rPr>
+            <w:rStyle w:val="a4"/>
+          </w:rPr>
+          <w:t>двигателя</w:t>
+        </w:r>
+      </w:hyperlink>
+      <w:r>
+        <w:t>.</w:t>
+      </w:r>
+    </w:p>
+    <w:p>
+      <w:r>
+        <w:t>Фурнитура:</w:t>
+      </w:r>
+    </w:p>
+    <w:p>
+      <w:pPr>
+        <w:pStyle w:val="a3"/>
+        <w:numPr>
+          <w:ilvl w:val="0"/>
+          <w:numId w:val="3"/>
+        </w:numPr>
+      </w:pPr>
+      <w:hyperlink r:id="rId28" w:history="1">
+        <w:r>
+          <w:rPr>
+            <w:rStyle w:val="a4"/>
+          </w:rPr>
+          <w:t xml:space="preserve">Винт </w:t>
+        </w:r>
+        <w:r>
+          <w:rPr>
+            <w:rStyle w:val="a4"/>
+            <w:lang w:val="en-US"/>
+          </w:rPr>
+          <w:t>M4X8 DIN912</w:t>
+        </w:r>
+      </w:hyperlink>
+      <w:r>
+        <w:rPr>
+          <w:lang w:val="en-US"/>
+        </w:rPr>
+        <w:t xml:space="preserve"> – x52</w:t>
+      </w:r>
+      <w:r>
+        <w:t>;</w:t>
+      </w:r>
+    </w:p>
+    <w:p>
+      <w:pPr>
+        <w:pStyle w:val="a3"/>
+        <w:numPr>
+          <w:ilvl w:val="0"/>
+          <w:numId w:val="3"/>
+        </w:numPr>
+      </w:pPr>
+      <w:hyperlink r:id="rId29" w:history="1">
+        <w:r>
+          <w:rPr>
+            <w:rStyle w:val="a4"/>
+          </w:rPr>
+          <w:t>Т-гайка М</w:t>
+        </w:r>
+        <w:proofErr w:type="gramStart"/>
+        <w:r>
+          <w:rPr>
+            <w:rStyle w:val="a4"/>
+          </w:rPr>
+          <w:t>4</w:t>
+        </w:r>
+        <w:proofErr w:type="gramEnd"/>
+        <w:r>
+          <w:rPr>
+            <w:rStyle w:val="a4"/>
+          </w:rPr>
+          <w:t>, паз 6, H29</w:t>
+        </w:r>
+      </w:hyperlink>
+      <w:r>
+        <w:t xml:space="preserve"> – </w:t>
+      </w:r>
+      <w:r>
+        <w:rPr>
+          <w:lang w:val="en-US"/>
+        </w:rPr>
+        <w:t>x</w:t>
+      </w:r>
+      <w:r>
+        <w:t>52</w:t>
+      </w:r>
+      <w:r>
+        <w:t>;</w:t>
+      </w:r>
     </w:p>
     <w:p>
       <w:pPr>
@@ -1204,7 +1192,6 @@
       <w:pPr>
         <w:ind w:firstLine="360"/>
         <w:rPr>
-          <w:rStyle w:val="a"/>
           <w:rFonts w:ascii="Times New Roman" w:eastAsia="Times New Roman" w:hAnsi="Times New Roman" w:cs="Times New Roman"/>
           <w:snapToGrid w:val="0"/>
           <w:color w:val="000000"/>
@@ -1273,7 +1260,6 @@
       </w:r>
       <w:r>
         <w:rPr>
-          <w:rStyle w:val="a"/>
           <w:rFonts w:ascii="Times New Roman" w:eastAsia="Times New Roman" w:hAnsi="Times New Roman" w:cs="Times New Roman"/>
           <w:snapToGrid w:val="0"/>
           <w:color w:val="000000"/>
@@ -1289,7 +1275,6 @@
       </w:r>
       <w:r>
         <w:rPr>
-          <w:rStyle w:val="a"/>
           <w:rFonts w:ascii="Times New Roman" w:eastAsia="Times New Roman" w:hAnsi="Times New Roman" w:cs="Times New Roman"/>
           <w:snapToGrid w:val="0"/>
           <w:color w:val="000000"/>
@@ -2097,10 +2082,7 @@
         </w:numPr>
       </w:pPr>
       <w:r>
-        <w:t xml:space="preserve">С </w:t>
-      </w:r>
-      <w:r>
-        <w:t xml:space="preserve">помощью винтов </w:t>
+        <w:t xml:space="preserve">С помощью винтов </w:t>
       </w:r>
       <w:r>
         <w:rPr>
@@ -2121,10 +2103,7 @@
         <w:t xml:space="preserve">8 </w:t>
       </w:r>
       <w:r>
-        <w:t xml:space="preserve">и </w:t>
-      </w:r>
-      <w:r>
-        <w:t xml:space="preserve">Т-гаек прикрутите крепления центральной планки к деталям профиля </w:t>
+        <w:t xml:space="preserve">и Т-гаек прикрутите крепления центральной планки к деталям профиля </w:t>
       </w:r>
       <w:r>
         <w:t>20</w:t>
@@ -4553,7 +4532,7 @@
 </file>
 
 <file path=customXml/itemProps1.xml><?xml version="1.0" encoding="utf-8"?>
-<ds:datastoreItem xmlns:ds="http://schemas.openxmlformats.org/officeDocument/2006/customXml" ds:itemID="{7B3B38B2-E3B1-4F31-9555-9C0EF4CF80B9}">
+<ds:datastoreItem xmlns:ds="http://schemas.openxmlformats.org/officeDocument/2006/customXml" ds:itemID="{1B75E695-75F6-42FD-9045-6880F95E1DEA}">
   <ds:schemaRefs>
     <ds:schemaRef ds:uri="http://schemas.openxmlformats.org/officeDocument/2006/bibliography"/>
   </ds:schemaRefs>

</xml_diff>